<commit_message>
Añadido el crear nodos y crear relaciones entre nodos
</commit_message>
<xml_diff>
--- a/Cuaderno de laboratorio(SIBI).docx
+++ b/Cuaderno de laboratorio(SIBI).docx
@@ -4,7 +4,353 @@
   <w:body>
     <w:p>
       <w:r>
-        <w:t>Aitor Del Rio Ferreras.</w:t>
+        <w:t>NEO4J: Primeros pasos básicos:</w:t>
+      </w:r>
+    </w:p>
+    <w:p/>
+    <w:p>
+      <w:pPr>
+        <w:pStyle w:val="Prrafodelista"/>
+        <w:numPr>
+          <w:ilvl w:val="0"/>
+          <w:numId w:val="1"/>
+        </w:numPr>
+      </w:pPr>
+      <w:r>
+        <w:t>Creación de nodos(con ejemplo): Create(p:tipoNodo{prop1:prop,prop2:prop…}), ejemplo: Create (p:Pueblo{nombre:”Oceja”})</w:t>
+      </w:r>
+      <w:r>
+        <w:t>.</w:t>
+      </w:r>
+      <w:r>
+        <w:rPr>
+          <w:noProof/>
+        </w:rPr>
+        <w:drawing>
+          <wp:inline distT="0" distB="0" distL="0" distR="0">
+            <wp:extent cx="3902765" cy="529590"/>
+            <wp:effectExtent l="0" t="0" r="0" b="3810"/>
+            <wp:docPr id="3" name="Imagen 3" descr="Imagen que contiene Logotipo&#10;&#10;Descripción generada automáticamente"/>
+            <wp:cNvGraphicFramePr>
+              <a:graphicFrameLocks xmlns:a="http://schemas.openxmlformats.org/drawingml/2006/main" noChangeAspect="1"/>
+            </wp:cNvGraphicFramePr>
+            <a:graphic xmlns:a="http://schemas.openxmlformats.org/drawingml/2006/main">
+              <a:graphicData uri="http://schemas.openxmlformats.org/drawingml/2006/picture">
+                <pic:pic xmlns:pic="http://schemas.openxmlformats.org/drawingml/2006/picture">
+                  <pic:nvPicPr>
+                    <pic:cNvPr id="3" name="Imagen 3" descr="Imagen que contiene Logotipo&#10;&#10;Descripción generada automáticamente"/>
+                    <pic:cNvPicPr/>
+                  </pic:nvPicPr>
+                  <pic:blipFill>
+                    <a:blip r:embed="rId5">
+                      <a:extLst>
+                        <a:ext uri="{28A0092B-C50C-407E-A947-70E740481C1C}">
+                          <a14:useLocalDpi xmlns:a14="http://schemas.microsoft.com/office/drawing/2010/main" val="0"/>
+                        </a:ext>
+                      </a:extLst>
+                    </a:blip>
+                    <a:stretch>
+                      <a:fillRect/>
+                    </a:stretch>
+                  </pic:blipFill>
+                  <pic:spPr>
+                    <a:xfrm>
+                      <a:off x="0" y="0"/>
+                      <a:ext cx="3967017" cy="538309"/>
+                    </a:xfrm>
+                    <a:prstGeom prst="rect">
+                      <a:avLst/>
+                    </a:prstGeom>
+                  </pic:spPr>
+                </pic:pic>
+              </a:graphicData>
+            </a:graphic>
+          </wp:inline>
+        </w:drawing>
+      </w:r>
+    </w:p>
+    <w:p>
+      <w:pPr>
+        <w:pStyle w:val="Prrafodelista"/>
+        <w:numPr>
+          <w:ilvl w:val="0"/>
+          <w:numId w:val="1"/>
+        </w:numPr>
+      </w:pPr>
+      <w:r>
+        <w:t>Eliminar nodos: primero hay que encontrar el nodo con match( MATCH(p:tipoNodo)) y después eliminarlo con delete:(delete p)</w:t>
+      </w:r>
+      <w:r>
+        <w:t xml:space="preserve"> es importante decir que para eliminar un nodo, este no debe participar en ninguna relación y de pertenecer, antes se ha de romper la relación poniendo detach delante de delete.</w:t>
+      </w:r>
+      <w:r>
+        <w:rPr>
+          <w:noProof/>
+        </w:rPr>
+        <w:drawing>
+          <wp:inline distT="0" distB="0" distL="0" distR="0">
+            <wp:extent cx="3935896" cy="544830"/>
+            <wp:effectExtent l="0" t="0" r="1270" b="1270"/>
+            <wp:docPr id="4" name="Imagen 4"/>
+            <wp:cNvGraphicFramePr>
+              <a:graphicFrameLocks xmlns:a="http://schemas.openxmlformats.org/drawingml/2006/main" noChangeAspect="1"/>
+            </wp:cNvGraphicFramePr>
+            <a:graphic xmlns:a="http://schemas.openxmlformats.org/drawingml/2006/main">
+              <a:graphicData uri="http://schemas.openxmlformats.org/drawingml/2006/picture">
+                <pic:pic xmlns:pic="http://schemas.openxmlformats.org/drawingml/2006/picture">
+                  <pic:nvPicPr>
+                    <pic:cNvPr id="4" name="Imagen 4"/>
+                    <pic:cNvPicPr/>
+                  </pic:nvPicPr>
+                  <pic:blipFill>
+                    <a:blip r:embed="rId6">
+                      <a:extLst>
+                        <a:ext uri="{28A0092B-C50C-407E-A947-70E740481C1C}">
+                          <a14:useLocalDpi xmlns:a14="http://schemas.microsoft.com/office/drawing/2010/main" val="0"/>
+                        </a:ext>
+                      </a:extLst>
+                    </a:blip>
+                    <a:stretch>
+                      <a:fillRect/>
+                    </a:stretch>
+                  </pic:blipFill>
+                  <pic:spPr>
+                    <a:xfrm>
+                      <a:off x="0" y="0"/>
+                      <a:ext cx="3946812" cy="546341"/>
+                    </a:xfrm>
+                    <a:prstGeom prst="rect">
+                      <a:avLst/>
+                    </a:prstGeom>
+                  </pic:spPr>
+                </pic:pic>
+              </a:graphicData>
+            </a:graphic>
+          </wp:inline>
+        </w:drawing>
+      </w:r>
+    </w:p>
+    <w:p>
+      <w:pPr>
+        <w:pStyle w:val="Prrafodelista"/>
+        <w:numPr>
+          <w:ilvl w:val="0"/>
+          <w:numId w:val="1"/>
+        </w:numPr>
+      </w:pPr>
+      <w:r>
+        <w:t>Crear relaciones entre nodos: podemos tener dos casos.</w:t>
+      </w:r>
+    </w:p>
+    <w:p>
+      <w:pPr>
+        <w:pStyle w:val="Prrafodelista"/>
+        <w:numPr>
+          <w:ilvl w:val="1"/>
+          <w:numId w:val="1"/>
+        </w:numPr>
+      </w:pPr>
+      <w:r>
+        <w:t>Teniendo al menos un nodo creado: match (p:pueblo{nombre:”</w:t>
+      </w:r>
+      <w:r>
+        <w:t>Madrid</w:t>
+      </w:r>
+      <w:r>
+        <w:t>”}) match(l:Pueblo{nombre:”Barcelona”}) créate (p)-[]-&gt;(l)</w:t>
+      </w:r>
+      <w:r>
+        <w:rPr>
+          <w:noProof/>
+        </w:rPr>
+        <w:drawing>
+          <wp:inline distT="0" distB="0" distL="0" distR="0">
+            <wp:extent cx="3969026" cy="282575"/>
+            <wp:effectExtent l="0" t="0" r="6350" b="0"/>
+            <wp:docPr id="5" name="Imagen 5"/>
+            <wp:cNvGraphicFramePr>
+              <a:graphicFrameLocks xmlns:a="http://schemas.openxmlformats.org/drawingml/2006/main" noChangeAspect="1"/>
+            </wp:cNvGraphicFramePr>
+            <a:graphic xmlns:a="http://schemas.openxmlformats.org/drawingml/2006/main">
+              <a:graphicData uri="http://schemas.openxmlformats.org/drawingml/2006/picture">
+                <pic:pic xmlns:pic="http://schemas.openxmlformats.org/drawingml/2006/picture">
+                  <pic:nvPicPr>
+                    <pic:cNvPr id="5" name="Imagen 5"/>
+                    <pic:cNvPicPr/>
+                  </pic:nvPicPr>
+                  <pic:blipFill>
+                    <a:blip r:embed="rId7">
+                      <a:extLst>
+                        <a:ext uri="{28A0092B-C50C-407E-A947-70E740481C1C}">
+                          <a14:useLocalDpi xmlns:a14="http://schemas.microsoft.com/office/drawing/2010/main" val="0"/>
+                        </a:ext>
+                      </a:extLst>
+                    </a:blip>
+                    <a:stretch>
+                      <a:fillRect/>
+                    </a:stretch>
+                  </pic:blipFill>
+                  <pic:spPr>
+                    <a:xfrm>
+                      <a:off x="0" y="0"/>
+                      <a:ext cx="3980472" cy="283390"/>
+                    </a:xfrm>
+                    <a:prstGeom prst="rect">
+                      <a:avLst/>
+                    </a:prstGeom>
+                  </pic:spPr>
+                </pic:pic>
+              </a:graphicData>
+            </a:graphic>
+          </wp:inline>
+        </w:drawing>
+      </w:r>
+    </w:p>
+    <w:p>
+      <w:pPr>
+        <w:pStyle w:val="Prrafodelista"/>
+        <w:numPr>
+          <w:ilvl w:val="0"/>
+          <w:numId w:val="1"/>
+        </w:numPr>
+      </w:pPr>
+      <w:r>
+        <w:t>Generar relación entre varios nodos con un nodo: Aquí vamos a aplicar la sentencia where que podemos utilizar para especificar una acción. Supongamos que tenemos tres pueblos de aquí de Leon como son Yugueros, La Ercina y Oceja. Los 3 pueblos pertenecen al ayuntamiento del pueblo de La Ercina por lo que para comprobar como funciona tanto el where como la generación de relaciones entre varios nodos con uno, vamos a hacerlo de dos formas:</w:t>
+      </w:r>
+    </w:p>
+    <w:p>
+      <w:pPr>
+        <w:pStyle w:val="Prrafodelista"/>
+        <w:numPr>
+          <w:ilvl w:val="1"/>
+          <w:numId w:val="1"/>
+        </w:numPr>
+      </w:pPr>
+      <w:r>
+        <w:t xml:space="preserve">Los 3 pueblos pertenecen al ayuntamiento que esta en La Ercina por lo que los 3 tendran una relación de Pertenecen con la Ercina(La Ercina incluida): </w:t>
+      </w:r>
+      <w:r>
+        <w:t>match p=(l:pueblo)(aquí guardaríamos en la variable p todos los nodos cuyo tipo de variable es “pueblo”) match(a:Pueblo{nombre:”La Ercina”})(para encontrar al nodo con el que deseamos unir el resto de nodos) y ahora utilizamos la sentencia foreach(n in nodes (p)|(realizamos el créate de la relación con cada n)créate (n)-[:Pertenece]-&gt;(a)).</w:t>
+      </w:r>
+      <w:r>
+        <w:rPr>
+          <w:noProof/>
+        </w:rPr>
+        <w:drawing>
+          <wp:inline distT="0" distB="0" distL="0" distR="0">
+            <wp:extent cx="4366591" cy="696595"/>
+            <wp:effectExtent l="0" t="0" r="2540" b="1905"/>
+            <wp:docPr id="2" name="Imagen 2" descr="Interfaz de usuario gráfica, Texto&#10;&#10;Descripción generada automáticamente"/>
+            <wp:cNvGraphicFramePr>
+              <a:graphicFrameLocks xmlns:a="http://schemas.openxmlformats.org/drawingml/2006/main" noChangeAspect="1"/>
+            </wp:cNvGraphicFramePr>
+            <a:graphic xmlns:a="http://schemas.openxmlformats.org/drawingml/2006/main">
+              <a:graphicData uri="http://schemas.openxmlformats.org/drawingml/2006/picture">
+                <pic:pic xmlns:pic="http://schemas.openxmlformats.org/drawingml/2006/picture">
+                  <pic:nvPicPr>
+                    <pic:cNvPr id="2" name="Imagen 2" descr="Interfaz de usuario gráfica, Texto&#10;&#10;Descripción generada automáticamente"/>
+                    <pic:cNvPicPr/>
+                  </pic:nvPicPr>
+                  <pic:blipFill>
+                    <a:blip r:embed="rId8">
+                      <a:extLst>
+                        <a:ext uri="{28A0092B-C50C-407E-A947-70E740481C1C}">
+                          <a14:useLocalDpi xmlns:a14="http://schemas.microsoft.com/office/drawing/2010/main" val="0"/>
+                        </a:ext>
+                      </a:extLst>
+                    </a:blip>
+                    <a:stretch>
+                      <a:fillRect/>
+                    </a:stretch>
+                  </pic:blipFill>
+                  <pic:spPr>
+                    <a:xfrm>
+                      <a:off x="0" y="0"/>
+                      <a:ext cx="4374769" cy="697900"/>
+                    </a:xfrm>
+                    <a:prstGeom prst="rect">
+                      <a:avLst/>
+                    </a:prstGeom>
+                  </pic:spPr>
+                </pic:pic>
+              </a:graphicData>
+            </a:graphic>
+          </wp:inline>
+        </w:drawing>
+      </w:r>
+    </w:p>
+    <w:p>
+      <w:pPr>
+        <w:pStyle w:val="Prrafodelista"/>
+        <w:numPr>
+          <w:ilvl w:val="1"/>
+          <w:numId w:val="1"/>
+        </w:numPr>
+      </w:pPr>
+      <w:r>
+        <w:t xml:space="preserve">Los 3 pueblos pertenecen al ayuntamiento que esta en La Ercina </w:t>
+      </w:r>
+      <w:r>
+        <w:t>pero solo uniremos los pueblos que pertenecen a este</w:t>
+      </w:r>
+      <w:r>
+        <w:t xml:space="preserve"> con la Ercina(La Ercina incluida): match p=(l:pueblo)(aquí guardaríamos en la variable p todos los nodos cuyo tipo de variable es “pueblo”) </w:t>
+      </w:r>
+      <w:r>
+        <w:t xml:space="preserve">(utilizamos la sentencia where para que cuando busque los nodos de tipo “Pueblo” no coja el pueblo de La Ercina) Where l.nombre&lt;&gt;”La Ercina” </w:t>
+      </w:r>
+      <w:r>
+        <w:t xml:space="preserve">match(a:Pueblo{nombre:”La Ercina”})(para encontrar al nodo con el que deseamos unir el resto de nodos) y ahora utilizamos la sentencia </w:t>
+      </w:r>
+      <w:r>
+        <w:lastRenderedPageBreak/>
+        <w:t>foreach(n in nodes (p)|(realizamos el créate de la relación con cada n)créate (n)-[:Pertenece]-&gt;(a)).</w:t>
+      </w:r>
+      <w:r>
+        <w:rPr>
+          <w:noProof/>
+        </w:rPr>
+        <w:drawing>
+          <wp:inline distT="0" distB="0" distL="0" distR="0">
+            <wp:extent cx="4446105" cy="779145"/>
+            <wp:effectExtent l="0" t="0" r="0" b="0"/>
+            <wp:docPr id="1" name="Imagen 1" descr="Imagen que contiene Texto&#10;&#10;Descripción generada automáticamente"/>
+            <wp:cNvGraphicFramePr>
+              <a:graphicFrameLocks xmlns:a="http://schemas.openxmlformats.org/drawingml/2006/main" noChangeAspect="1"/>
+            </wp:cNvGraphicFramePr>
+            <a:graphic xmlns:a="http://schemas.openxmlformats.org/drawingml/2006/main">
+              <a:graphicData uri="http://schemas.openxmlformats.org/drawingml/2006/picture">
+                <pic:pic xmlns:pic="http://schemas.openxmlformats.org/drawingml/2006/picture">
+                  <pic:nvPicPr>
+                    <pic:cNvPr id="1" name="Imagen 1" descr="Imagen que contiene Texto&#10;&#10;Descripción generada automáticamente"/>
+                    <pic:cNvPicPr/>
+                  </pic:nvPicPr>
+                  <pic:blipFill>
+                    <a:blip r:embed="rId9">
+                      <a:extLst>
+                        <a:ext uri="{28A0092B-C50C-407E-A947-70E740481C1C}">
+                          <a14:useLocalDpi xmlns:a14="http://schemas.microsoft.com/office/drawing/2010/main" val="0"/>
+                        </a:ext>
+                      </a:extLst>
+                    </a:blip>
+                    <a:stretch>
+                      <a:fillRect/>
+                    </a:stretch>
+                  </pic:blipFill>
+                  <pic:spPr>
+                    <a:xfrm>
+                      <a:off x="0" y="0"/>
+                      <a:ext cx="4470426" cy="783407"/>
+                    </a:xfrm>
+                    <a:prstGeom prst="rect">
+                      <a:avLst/>
+                    </a:prstGeom>
+                  </pic:spPr>
+                </pic:pic>
+              </a:graphicData>
+            </a:graphic>
+          </wp:inline>
+        </w:drawing>
       </w:r>
     </w:p>
     <w:sectPr>
@@ -15,6 +361,103 @@
     </w:sectPr>
   </w:body>
 </w:document>
+</file>
+
+<file path=word/numbering.xml><?xml version="1.0" encoding="utf-8"?>
+<w:numbering xmlns:wpc="http://schemas.microsoft.com/office/word/2010/wordprocessingCanvas" xmlns:cx="http://schemas.microsoft.com/office/drawing/2014/chartex" xmlns:cx1="http://schemas.microsoft.com/office/drawing/2015/9/8/chartex" xmlns:cx2="http://schemas.microsoft.com/office/drawing/2015/10/21/chartex" xmlns:cx3="http://schemas.microsoft.com/office/drawing/2016/5/9/chartex" xmlns:cx4="http://schemas.microsoft.com/office/drawing/2016/5/10/chartex" xmlns:cx5="http://schemas.microsoft.com/office/drawing/2016/5/11/chartex" xmlns:cx6="http://schemas.microsoft.com/office/drawing/2016/5/12/chartex" xmlns:cx7="http://schemas.microsoft.com/office/drawing/2016/5/13/chartex" xmlns:cx8="http://schemas.microsoft.com/office/drawing/2016/5/14/chartex" xmlns:mc="http://schemas.openxmlformats.org/markup-compatibility/2006" xmlns:aink="http://schemas.microsoft.com/office/drawing/2016/ink" xmlns:am3d="http://schemas.microsoft.com/office/drawing/2017/model3d" xmlns:o="urn:schemas-microsoft-com:office:office" xmlns:r="http://schemas.openxmlformats.org/officeDocument/2006/relationships" xmlns:m="http://schemas.openxmlformats.org/officeDocument/2006/math" xmlns:v="urn:schemas-microsoft-com:vml" xmlns:wp14="http://schemas.microsoft.com/office/word/2010/wordprocessingDrawing" xmlns:wp="http://schemas.openxmlformats.org/drawingml/2006/wordprocessingDrawing" xmlns:w10="urn:schemas-microsoft-com:office:word" xmlns:w="http://schemas.openxmlformats.org/wordprocessingml/2006/main" xmlns:w14="http://schemas.microsoft.com/office/word/2010/wordml" xmlns:w15="http://schemas.microsoft.com/office/word/2012/wordml" xmlns:w16cex="http://schemas.microsoft.com/office/word/2018/wordml/cex" xmlns:w16cid="http://schemas.microsoft.com/office/word/2016/wordml/cid" xmlns:w16="http://schemas.microsoft.com/office/word/2018/wordml" xmlns:w16se="http://schemas.microsoft.com/office/word/2015/wordml/symex" xmlns:wpg="http://schemas.microsoft.com/office/word/2010/wordprocessingGroup" xmlns:wpi="http://schemas.microsoft.com/office/word/2010/wordprocessingInk" xmlns:wne="http://schemas.microsoft.com/office/word/2006/wordml" xmlns:wps="http://schemas.microsoft.com/office/word/2010/wordprocessingShape" mc:Ignorable="w14 w15 w16se w16cid w16 w16cex wp14">
+  <w:abstractNum w:abstractNumId="0" w15:restartNumberingAfterBreak="0">
+    <w:nsid w:val="66C30DF1"/>
+    <w:multiLevelType w:val="hybridMultilevel"/>
+    <w:tmpl w:val="5D10BBB0"/>
+    <w:lvl w:ilvl="0" w:tplc="040A0011">
+      <w:start w:val="1"/>
+      <w:numFmt w:val="decimal"/>
+      <w:lvlText w:val="%1)"/>
+      <w:lvlJc w:val="left"/>
+      <w:pPr>
+        <w:ind w:left="720" w:hanging="360"/>
+      </w:pPr>
+      <w:rPr>
+        <w:rFonts w:hint="default"/>
+      </w:rPr>
+    </w:lvl>
+    <w:lvl w:ilvl="1" w:tplc="040A0019">
+      <w:start w:val="1"/>
+      <w:numFmt w:val="lowerLetter"/>
+      <w:lvlText w:val="%2."/>
+      <w:lvlJc w:val="left"/>
+      <w:pPr>
+        <w:ind w:left="1440" w:hanging="360"/>
+      </w:pPr>
+    </w:lvl>
+    <w:lvl w:ilvl="2" w:tplc="040A001B" w:tentative="1">
+      <w:start w:val="1"/>
+      <w:numFmt w:val="lowerRoman"/>
+      <w:lvlText w:val="%3."/>
+      <w:lvlJc w:val="right"/>
+      <w:pPr>
+        <w:ind w:left="2160" w:hanging="180"/>
+      </w:pPr>
+    </w:lvl>
+    <w:lvl w:ilvl="3" w:tplc="040A000F" w:tentative="1">
+      <w:start w:val="1"/>
+      <w:numFmt w:val="decimal"/>
+      <w:lvlText w:val="%4."/>
+      <w:lvlJc w:val="left"/>
+      <w:pPr>
+        <w:ind w:left="2880" w:hanging="360"/>
+      </w:pPr>
+    </w:lvl>
+    <w:lvl w:ilvl="4" w:tplc="040A0019" w:tentative="1">
+      <w:start w:val="1"/>
+      <w:numFmt w:val="lowerLetter"/>
+      <w:lvlText w:val="%5."/>
+      <w:lvlJc w:val="left"/>
+      <w:pPr>
+        <w:ind w:left="3600" w:hanging="360"/>
+      </w:pPr>
+    </w:lvl>
+    <w:lvl w:ilvl="5" w:tplc="040A001B" w:tentative="1">
+      <w:start w:val="1"/>
+      <w:numFmt w:val="lowerRoman"/>
+      <w:lvlText w:val="%6."/>
+      <w:lvlJc w:val="right"/>
+      <w:pPr>
+        <w:ind w:left="4320" w:hanging="180"/>
+      </w:pPr>
+    </w:lvl>
+    <w:lvl w:ilvl="6" w:tplc="040A000F" w:tentative="1">
+      <w:start w:val="1"/>
+      <w:numFmt w:val="decimal"/>
+      <w:lvlText w:val="%7."/>
+      <w:lvlJc w:val="left"/>
+      <w:pPr>
+        <w:ind w:left="5040" w:hanging="360"/>
+      </w:pPr>
+    </w:lvl>
+    <w:lvl w:ilvl="7" w:tplc="040A0019" w:tentative="1">
+      <w:start w:val="1"/>
+      <w:numFmt w:val="lowerLetter"/>
+      <w:lvlText w:val="%8."/>
+      <w:lvlJc w:val="left"/>
+      <w:pPr>
+        <w:ind w:left="5760" w:hanging="360"/>
+      </w:pPr>
+    </w:lvl>
+    <w:lvl w:ilvl="8" w:tplc="040A001B" w:tentative="1">
+      <w:start w:val="1"/>
+      <w:numFmt w:val="lowerRoman"/>
+      <w:lvlText w:val="%9."/>
+      <w:lvlJc w:val="right"/>
+      <w:pPr>
+        <w:ind w:left="6480" w:hanging="180"/>
+      </w:pPr>
+    </w:lvl>
+  </w:abstractNum>
+  <w:num w:numId="1">
+    <w:abstractNumId w:val="0"/>
+  </w:num>
+</w:numbering>
 </file>
 
 <file path=word/styles.xml><?xml version="1.0" encoding="utf-8"?>
@@ -439,6 +882,17 @@
     <w:semiHidden/>
     <w:unhideWhenUsed/>
   </w:style>
+  <w:style w:type="paragraph" w:styleId="Prrafodelista">
+    <w:name w:val="List Paragraph"/>
+    <w:basedOn w:val="Normal"/>
+    <w:uiPriority w:val="34"/>
+    <w:qFormat/>
+    <w:rsid w:val="002612E6"/>
+    <w:pPr>
+      <w:ind w:left="720"/>
+      <w:contextualSpacing/>
+    </w:pPr>
+  </w:style>
 </w:styles>
 </file>
 

</xml_diff>